<commit_message>
Added desaturate and triangle
</commit_message>
<xml_diff>
--- a/L09/L09.docx
+++ b/L09/L09.docx
@@ -38,7 +38,35 @@
           <w:sz w:val="20"/>
           <w:szCs w:val="20"/>
         </w:rPr>
-        <w:t>Section______________ Date__________________________________</w:t>
+        <w:t>Section______</w:t>
+      </w:r>
+      <w:r>
+        <w:rPr>
+          <w:sz w:val="20"/>
+          <w:szCs w:val="20"/>
+        </w:rPr>
+        <w:t>1</w:t>
+      </w:r>
+      <w:r>
+        <w:rPr>
+          <w:sz w:val="20"/>
+          <w:szCs w:val="20"/>
+        </w:rPr>
+        <w:t>_______ Date__________</w:t>
+      </w:r>
+      <w:r>
+        <w:rPr>
+          <w:sz w:val="20"/>
+          <w:szCs w:val="20"/>
+        </w:rPr>
+        <w:t>31/03/2020</w:t>
+      </w:r>
+      <w:r>
+        <w:rPr>
+          <w:sz w:val="20"/>
+          <w:szCs w:val="20"/>
+        </w:rPr>
+        <w:t>_______________</w:t>
       </w:r>
     </w:p>
     <w:p>
@@ -72,7 +100,53 @@
           <w:sz w:val="20"/>
           <w:szCs w:val="20"/>
         </w:rPr>
-        <w:t>Student ID _________________________________ Name______________________________________</w:t>
+        <w:t>Student ID ___________</w:t>
+      </w:r>
+      <w:r>
+        <w:rPr>
+          <w:sz w:val="20"/>
+          <w:szCs w:val="20"/>
+        </w:rPr>
+        <w:t>6238193221</w:t>
+      </w:r>
+      <w:r>
+        <w:rPr>
+          <w:sz w:val="20"/>
+          <w:szCs w:val="20"/>
+        </w:rPr>
+        <w:t>_____________ Name___________</w:t>
+      </w:r>
+      <w:proofErr w:type="spellStart"/>
+      <w:r>
+        <w:rPr>
+          <w:sz w:val="20"/>
+          <w:szCs w:val="20"/>
+        </w:rPr>
+        <w:t>Wasu</w:t>
+      </w:r>
+      <w:proofErr w:type="spellEnd"/>
+      <w:r>
+        <w:rPr>
+          <w:sz w:val="20"/>
+          <w:szCs w:val="20"/>
+        </w:rPr>
+        <w:t xml:space="preserve"> </w:t>
+      </w:r>
+      <w:proofErr w:type="spellStart"/>
+      <w:r>
+        <w:rPr>
+          <w:sz w:val="20"/>
+          <w:szCs w:val="20"/>
+        </w:rPr>
+        <w:t>Sonthichai</w:t>
+      </w:r>
+      <w:proofErr w:type="spellEnd"/>
+      <w:r>
+        <w:rPr>
+          <w:sz w:val="20"/>
+          <w:szCs w:val="20"/>
+        </w:rPr>
+        <w:t>_____________</w:t>
       </w:r>
     </w:p>
     <w:p>
@@ -159,7 +233,23 @@
             <w:sz w:val="20"/>
             <w:szCs w:val="20"/>
           </w:rPr>
-          <w:t>http://www.colorpicker.com/</w:t>
+          <w:t>http://www.colorpicker.co</w:t>
+        </w:r>
+        <w:r>
+          <w:rPr>
+            <w:rStyle w:val="Hyperlink"/>
+            <w:sz w:val="20"/>
+            <w:szCs w:val="20"/>
+          </w:rPr>
+          <w:t>m</w:t>
+        </w:r>
+        <w:r>
+          <w:rPr>
+            <w:rStyle w:val="Hyperlink"/>
+            <w:sz w:val="20"/>
+            <w:szCs w:val="20"/>
+          </w:rPr>
+          <w:t>/</w:t>
         </w:r>
       </w:hyperlink>
       <w:r>
@@ -212,6 +302,13 @@
           <w:szCs w:val="20"/>
         </w:rPr>
       </w:pPr>
+      <w:r>
+        <w:rPr>
+          <w:sz w:val="20"/>
+          <w:szCs w:val="20"/>
+        </w:rPr>
+        <w:t>Max R = RED</w:t>
+      </w:r>
     </w:p>
     <w:p>
       <w:pPr>
@@ -228,25 +325,53 @@
           <w:szCs w:val="20"/>
         </w:rPr>
       </w:pPr>
-    </w:p>
-    <w:p>
-      <w:pPr>
-        <w:pStyle w:val="ListParagraph"/>
-        <w:numPr>
-          <w:ilvl w:val="1"/>
-          <w:numId w:val="17"/>
-        </w:numPr>
-        <w:rPr>
-          <w:sz w:val="20"/>
-          <w:szCs w:val="20"/>
-        </w:rPr>
-      </w:pPr>
-      <w:r>
-        <w:rPr>
-          <w:sz w:val="20"/>
-          <w:szCs w:val="20"/>
-        </w:rPr>
-        <w:t xml:space="preserve">What are the requirements on the RGB values for all shades of gray? </w:t>
+      <w:r>
+        <w:rPr>
+          <w:noProof/>
+          <w:sz w:val="20"/>
+          <w:szCs w:val="20"/>
+        </w:rPr>
+        <w:drawing>
+          <wp:inline distT="0" distB="0" distL="0" distR="0" wp14:anchorId="7F847DE8" wp14:editId="18DF16EF">
+            <wp:extent cx="1257300" cy="1219200"/>
+            <wp:effectExtent l="0" t="0" r="0" b="0"/>
+            <wp:docPr id="9" name="Picture 9" descr="A picture containing drawing&#10;&#10;Description automatically generated"/>
+            <wp:cNvGraphicFramePr>
+              <a:graphicFrameLocks xmlns:a="http://schemas.openxmlformats.org/drawingml/2006/main" noChangeAspect="1"/>
+            </wp:cNvGraphicFramePr>
+            <a:graphic xmlns:a="http://schemas.openxmlformats.org/drawingml/2006/main">
+              <a:graphicData uri="http://schemas.openxmlformats.org/drawingml/2006/picture">
+                <pic:pic xmlns:pic="http://schemas.openxmlformats.org/drawingml/2006/picture">
+                  <pic:nvPicPr>
+                    <pic:cNvPr id="9" name="Screen Shot 2020-03-31 at 14.57.56.png"/>
+                    <pic:cNvPicPr/>
+                  </pic:nvPicPr>
+                  <pic:blipFill>
+                    <a:blip r:embed="rId8">
+                      <a:extLst>
+                        <a:ext uri="{28A0092B-C50C-407E-A947-70E740481C1C}">
+                          <a14:useLocalDpi xmlns:a14="http://schemas.microsoft.com/office/drawing/2010/main" val="0"/>
+                        </a:ext>
+                      </a:extLst>
+                    </a:blip>
+                    <a:stretch>
+                      <a:fillRect/>
+                    </a:stretch>
+                  </pic:blipFill>
+                  <pic:spPr>
+                    <a:xfrm>
+                      <a:off x="0" y="0"/>
+                      <a:ext cx="1257300" cy="1219200"/>
+                    </a:xfrm>
+                    <a:prstGeom prst="rect">
+                      <a:avLst/>
+                    </a:prstGeom>
+                  </pic:spPr>
+                </pic:pic>
+              </a:graphicData>
+            </a:graphic>
+          </wp:inline>
+        </w:drawing>
       </w:r>
     </w:p>
     <w:p>
@@ -264,6 +389,13 @@
           <w:szCs w:val="20"/>
         </w:rPr>
       </w:pPr>
+      <w:r>
+        <w:rPr>
+          <w:sz w:val="20"/>
+          <w:szCs w:val="20"/>
+        </w:rPr>
+        <w:t>Max B = BLUE</w:t>
+      </w:r>
     </w:p>
     <w:p>
       <w:pPr>
@@ -280,100 +412,60 @@
           <w:szCs w:val="20"/>
         </w:rPr>
       </w:pPr>
-    </w:p>
-    <w:p>
-      <w:pPr>
-        <w:pStyle w:val="ListParagraph"/>
-        <w:numPr>
-          <w:ilvl w:val="0"/>
-          <w:numId w:val="17"/>
-        </w:numPr>
-        <w:rPr>
-          <w:sz w:val="20"/>
-          <w:szCs w:val="20"/>
-        </w:rPr>
-      </w:pPr>
-      <w:r>
-        <w:rPr>
-          <w:sz w:val="20"/>
-          <w:szCs w:val="20"/>
-        </w:rPr>
-        <w:t xml:space="preserve">Read the API specification of the class </w:t>
-      </w:r>
-      <w:r>
-        <w:rPr>
-          <w:rFonts w:cs="Consolas"/>
-          <w:i/>
-          <w:iCs/>
-          <w:color w:val="0070C0"/>
-          <w:sz w:val="20"/>
-          <w:szCs w:val="20"/>
-        </w:rPr>
-        <w:t>Java101ImageUtil</w:t>
-      </w:r>
-      <w:r>
-        <w:rPr>
-          <w:sz w:val="20"/>
-          <w:szCs w:val="20"/>
-        </w:rPr>
-        <w:t xml:space="preserve"> in </w:t>
-      </w:r>
-      <w:r>
-        <w:rPr>
-          <w:i/>
-          <w:iCs/>
-          <w:color w:val="0070C0"/>
-          <w:sz w:val="20"/>
-          <w:szCs w:val="20"/>
-        </w:rPr>
-        <w:t>L09</w:t>
-      </w:r>
-      <w:r>
-        <w:rPr>
-          <w:i/>
-          <w:iCs/>
-          <w:color w:val="0070C0"/>
-          <w:sz w:val="20"/>
-          <w:szCs w:val="20"/>
-        </w:rPr>
-        <w:t>-2</w:t>
-      </w:r>
-      <w:r>
-        <w:rPr>
-          <w:i/>
-          <w:iCs/>
-          <w:color w:val="0070C0"/>
-          <w:sz w:val="20"/>
-          <w:szCs w:val="20"/>
-        </w:rPr>
-        <w:t>.pdf</w:t>
-      </w:r>
-      <w:r>
-        <w:rPr>
-          <w:sz w:val="20"/>
-          <w:szCs w:val="20"/>
-        </w:rPr>
-        <w:t>.</w:t>
-      </w:r>
-    </w:p>
-    <w:p>
-      <w:pPr>
-        <w:pStyle w:val="ListParagraph"/>
-        <w:numPr>
-          <w:ilvl w:val="1"/>
-          <w:numId w:val="17"/>
-        </w:numPr>
-        <w:rPr>
-          <w:sz w:val="20"/>
-          <w:szCs w:val="20"/>
-        </w:rPr>
-      </w:pPr>
-      <w:r>
-        <w:rPr>
-          <w:sz w:val="20"/>
-          <w:szCs w:val="20"/>
-        </w:rPr>
-        <w:t>How many static methods are there in the class?</w:t>
+      <w:r>
+        <w:rPr>
+          <w:noProof/>
+          <w:sz w:val="20"/>
+          <w:szCs w:val="20"/>
+        </w:rPr>
+        <w:drawing>
+          <wp:inline distT="0" distB="0" distL="0" distR="0" wp14:anchorId="69CADDD9" wp14:editId="407CC4D4">
+            <wp:extent cx="1257300" cy="1254302"/>
+            <wp:effectExtent l="0" t="0" r="0" b="3175"/>
+            <wp:docPr id="11" name="Picture 11" descr="A picture containing drawing&#10;&#10;Description automatically generated"/>
+            <wp:cNvGraphicFramePr>
+              <a:graphicFrameLocks xmlns:a="http://schemas.openxmlformats.org/drawingml/2006/main" noChangeAspect="1"/>
+            </wp:cNvGraphicFramePr>
+            <a:graphic xmlns:a="http://schemas.openxmlformats.org/drawingml/2006/main">
+              <a:graphicData uri="http://schemas.openxmlformats.org/drawingml/2006/picture">
+                <pic:pic xmlns:pic="http://schemas.openxmlformats.org/drawingml/2006/picture">
+                  <pic:nvPicPr>
+                    <pic:cNvPr id="11" name="Screen Shot 2020-03-31 at 14.59.12.png"/>
+                    <pic:cNvPicPr/>
+                  </pic:nvPicPr>
+                  <pic:blipFill rotWithShape="1">
+                    <a:blip r:embed="rId9">
+                      <a:extLst>
+                        <a:ext uri="{28A0092B-C50C-407E-A947-70E740481C1C}">
+                          <a14:useLocalDpi xmlns:a14="http://schemas.microsoft.com/office/drawing/2010/main" val="0"/>
+                        </a:ext>
+                      </a:extLst>
+                    </a:blip>
+                    <a:srcRect t="2214" r="1980"/>
+                    <a:stretch/>
+                  </pic:blipFill>
+                  <pic:spPr bwMode="auto">
+                    <a:xfrm>
+                      <a:off x="0" y="0"/>
+                      <a:ext cx="1257300" cy="1254302"/>
+                    </a:xfrm>
+                    <a:prstGeom prst="rect">
+                      <a:avLst/>
+                    </a:prstGeom>
+                    <a:ln>
+                      <a:noFill/>
+                    </a:ln>
+                    <a:extLst>
+                      <a:ext uri="{53640926-AAD7-44D8-BBD7-CCE9431645EC}">
+                        <a14:shadowObscured xmlns:a14="http://schemas.microsoft.com/office/drawing/2010/main"/>
+                      </a:ext>
+                    </a:extLst>
+                  </pic:spPr>
+                </pic:pic>
+              </a:graphicData>
+            </a:graphic>
+          </wp:inline>
+        </w:drawing>
       </w:r>
     </w:p>
     <w:p>
@@ -391,25 +483,12 @@
           <w:szCs w:val="20"/>
         </w:rPr>
       </w:pPr>
-    </w:p>
-    <w:p>
-      <w:pPr>
-        <w:pStyle w:val="ListParagraph"/>
-        <w:numPr>
-          <w:ilvl w:val="1"/>
-          <w:numId w:val="17"/>
-        </w:numPr>
-        <w:rPr>
-          <w:sz w:val="20"/>
-          <w:szCs w:val="20"/>
-        </w:rPr>
-      </w:pPr>
-      <w:r>
-        <w:rPr>
-          <w:sz w:val="20"/>
-          <w:szCs w:val="20"/>
-        </w:rPr>
-        <w:t>How many overloaded methods are there in the class?</w:t>
+      <w:r>
+        <w:rPr>
+          <w:sz w:val="20"/>
+          <w:szCs w:val="20"/>
+        </w:rPr>
+        <w:t>Max G = GREEN</w:t>
       </w:r>
     </w:p>
     <w:p>
@@ -427,6 +506,61 @@
           <w:szCs w:val="20"/>
         </w:rPr>
       </w:pPr>
+      <w:r>
+        <w:rPr>
+          <w:noProof/>
+          <w:sz w:val="20"/>
+          <w:szCs w:val="20"/>
+        </w:rPr>
+        <w:drawing>
+          <wp:inline distT="0" distB="0" distL="0" distR="0" wp14:anchorId="1455AB30" wp14:editId="4148B11B">
+            <wp:extent cx="1282700" cy="1261323"/>
+            <wp:effectExtent l="0" t="0" r="0" b="0"/>
+            <wp:docPr id="10" name="Picture 10" descr="A picture containing drawing&#10;&#10;Description automatically generated"/>
+            <wp:cNvGraphicFramePr>
+              <a:graphicFrameLocks xmlns:a="http://schemas.openxmlformats.org/drawingml/2006/main" noChangeAspect="1"/>
+            </wp:cNvGraphicFramePr>
+            <a:graphic xmlns:a="http://schemas.openxmlformats.org/drawingml/2006/main">
+              <a:graphicData uri="http://schemas.openxmlformats.org/drawingml/2006/picture">
+                <pic:pic xmlns:pic="http://schemas.openxmlformats.org/drawingml/2006/picture">
+                  <pic:nvPicPr>
+                    <pic:cNvPr id="10" name="Screen Shot 2020-03-31 at 14.58.54.png"/>
+                    <pic:cNvPicPr/>
+                  </pic:nvPicPr>
+                  <pic:blipFill rotWithShape="1">
+                    <a:blip r:embed="rId10">
+                      <a:extLst>
+                        <a:ext uri="{28A0092B-C50C-407E-A947-70E740481C1C}">
+                          <a14:useLocalDpi xmlns:a14="http://schemas.microsoft.com/office/drawing/2010/main" val="0"/>
+                        </a:ext>
+                      </a:extLst>
+                    </a:blip>
+                    <a:srcRect t="2631"/>
+                    <a:stretch/>
+                  </pic:blipFill>
+                  <pic:spPr bwMode="auto">
+                    <a:xfrm>
+                      <a:off x="0" y="0"/>
+                      <a:ext cx="1282700" cy="1261323"/>
+                    </a:xfrm>
+                    <a:prstGeom prst="rect">
+                      <a:avLst/>
+                    </a:prstGeom>
+                    <a:ln>
+                      <a:noFill/>
+                    </a:ln>
+                    <a:extLst>
+                      <a:ext uri="{53640926-AAD7-44D8-BBD7-CCE9431645EC}">
+                        <a14:shadowObscured xmlns:a14="http://schemas.microsoft.com/office/drawing/2010/main"/>
+                      </a:ext>
+                    </a:extLst>
+                  </pic:spPr>
+                </pic:pic>
+              </a:graphicData>
+            </a:graphic>
+          </wp:inline>
+        </w:drawing>
+      </w:r>
     </w:p>
     <w:p>
       <w:pPr>
@@ -445,7 +579,8 @@
           <w:sz w:val="20"/>
           <w:szCs w:val="20"/>
         </w:rPr>
-        <w:t>Write the “method signatures” of all the overloaded methods. (** Write only the signature)</w:t>
+        <w:lastRenderedPageBreak/>
+        <w:t xml:space="preserve">What are the requirements on the RGB values for all shades of gray? </w:t>
       </w:r>
     </w:p>
     <w:p>
@@ -463,6 +598,13 @@
           <w:szCs w:val="20"/>
         </w:rPr>
       </w:pPr>
+      <w:r>
+        <w:rPr>
+          <w:sz w:val="20"/>
+          <w:szCs w:val="20"/>
+        </w:rPr>
+        <w:t>They all have to be of the same values to represent shades of gray</w:t>
+      </w:r>
     </w:p>
     <w:p>
       <w:pPr>
@@ -479,6 +621,13 @@
           <w:szCs w:val="20"/>
         </w:rPr>
       </w:pPr>
+      <w:r>
+        <w:rPr>
+          <w:sz w:val="20"/>
+          <w:szCs w:val="20"/>
+        </w:rPr>
+        <w:t>(i.e. value of R = G = B)</w:t>
+      </w:r>
     </w:p>
     <w:p>
       <w:pPr>
@@ -513,38 +662,82 @@
           <w:sz w:val="20"/>
           <w:szCs w:val="20"/>
         </w:rPr>
-        <w:t xml:space="preserve">Read the </w:t>
-      </w:r>
-      <w:r>
-        <w:rPr>
-          <w:sz w:val="20"/>
-          <w:szCs w:val="20"/>
-        </w:rPr>
-        <w:t xml:space="preserve">source code of </w:t>
-      </w:r>
-      <w:r>
-        <w:rPr>
+        <w:t xml:space="preserve">Read the API specification of the class </w:t>
+      </w:r>
+      <w:r>
+        <w:rPr>
+          <w:rFonts w:cs="Consolas"/>
           <w:i/>
           <w:iCs/>
           <w:color w:val="0070C0"/>
           <w:sz w:val="20"/>
           <w:szCs w:val="20"/>
         </w:rPr>
-        <w:t>Java101ImageUtilExample.java</w:t>
-      </w:r>
-      <w:r>
-        <w:rPr>
-          <w:sz w:val="20"/>
-          <w:szCs w:val="20"/>
-        </w:rPr>
-        <w:t xml:space="preserve"> and try executing the program. Briefly explain what the program does.</w:t>
-      </w:r>
-      <w:r>
-        <w:rPr>
-          <w:sz w:val="20"/>
-          <w:szCs w:val="20"/>
-        </w:rPr>
-        <w:t xml:space="preserve"> (** It is recommended NOT TO open big images. The program was not optimized in any ways. Try the program on some images with a few hundreds of pixels in their width/height)</w:t>
+        <w:t>Java101ImageUtil</w:t>
+      </w:r>
+      <w:r>
+        <w:rPr>
+          <w:sz w:val="20"/>
+          <w:szCs w:val="20"/>
+        </w:rPr>
+        <w:t xml:space="preserve"> in </w:t>
+      </w:r>
+      <w:r>
+        <w:rPr>
+          <w:i/>
+          <w:iCs/>
+          <w:color w:val="0070C0"/>
+          <w:sz w:val="20"/>
+          <w:szCs w:val="20"/>
+        </w:rPr>
+        <w:t>L09</w:t>
+      </w:r>
+      <w:r>
+        <w:rPr>
+          <w:i/>
+          <w:iCs/>
+          <w:color w:val="0070C0"/>
+          <w:sz w:val="20"/>
+          <w:szCs w:val="20"/>
+        </w:rPr>
+        <w:t>-2</w:t>
+      </w:r>
+      <w:r>
+        <w:rPr>
+          <w:i/>
+          <w:iCs/>
+          <w:color w:val="0070C0"/>
+          <w:sz w:val="20"/>
+          <w:szCs w:val="20"/>
+        </w:rPr>
+        <w:t>.pdf</w:t>
+      </w:r>
+      <w:r>
+        <w:rPr>
+          <w:sz w:val="20"/>
+          <w:szCs w:val="20"/>
+        </w:rPr>
+        <w:t>.</w:t>
+      </w:r>
+    </w:p>
+    <w:p>
+      <w:pPr>
+        <w:pStyle w:val="ListParagraph"/>
+        <w:numPr>
+          <w:ilvl w:val="1"/>
+          <w:numId w:val="17"/>
+        </w:numPr>
+        <w:rPr>
+          <w:sz w:val="20"/>
+          <w:szCs w:val="20"/>
+        </w:rPr>
+      </w:pPr>
+      <w:r>
+        <w:rPr>
+          <w:sz w:val="20"/>
+          <w:szCs w:val="20"/>
+        </w:rPr>
+        <w:t>How many static methods are there in the class?</w:t>
       </w:r>
     </w:p>
     <w:p>
@@ -562,6 +755,33 @@
           <w:szCs w:val="20"/>
         </w:rPr>
       </w:pPr>
+      <w:r>
+        <w:rPr>
+          <w:sz w:val="20"/>
+          <w:szCs w:val="20"/>
+        </w:rPr>
+        <w:t>6</w:t>
+      </w:r>
+    </w:p>
+    <w:p>
+      <w:pPr>
+        <w:pStyle w:val="ListParagraph"/>
+        <w:numPr>
+          <w:ilvl w:val="1"/>
+          <w:numId w:val="17"/>
+        </w:numPr>
+        <w:rPr>
+          <w:sz w:val="20"/>
+          <w:szCs w:val="20"/>
+        </w:rPr>
+      </w:pPr>
+      <w:r>
+        <w:rPr>
+          <w:sz w:val="20"/>
+          <w:szCs w:val="20"/>
+        </w:rPr>
+        <w:t>How many overloaded methods are there in the class?</w:t>
+      </w:r>
     </w:p>
     <w:p>
       <w:pPr>
@@ -578,6 +798,33 @@
           <w:szCs w:val="20"/>
         </w:rPr>
       </w:pPr>
+      <w:r>
+        <w:rPr>
+          <w:sz w:val="20"/>
+          <w:szCs w:val="20"/>
+        </w:rPr>
+        <w:t>3</w:t>
+      </w:r>
+    </w:p>
+    <w:p>
+      <w:pPr>
+        <w:pStyle w:val="ListParagraph"/>
+        <w:numPr>
+          <w:ilvl w:val="1"/>
+          <w:numId w:val="17"/>
+        </w:numPr>
+        <w:rPr>
+          <w:sz w:val="20"/>
+          <w:szCs w:val="20"/>
+        </w:rPr>
+      </w:pPr>
+      <w:r>
+        <w:rPr>
+          <w:sz w:val="20"/>
+          <w:szCs w:val="20"/>
+        </w:rPr>
+        <w:t>Write the “method signatures” of all the overloaded methods. (** Write only the signature)</w:t>
+      </w:r>
     </w:p>
     <w:p>
       <w:pPr>
@@ -594,184 +841,60 @@
           <w:szCs w:val="20"/>
         </w:rPr>
       </w:pPr>
-    </w:p>
-    <w:p>
-      <w:pPr>
-        <w:pStyle w:val="Heading2"/>
-        <w:pBdr>
-          <w:bottom w:val="single" w:sz="4" w:space="1" w:color="auto"/>
-        </w:pBdr>
-        <w:rPr>
-          <w:sz w:val="20"/>
-          <w:szCs w:val="20"/>
-        </w:rPr>
-      </w:pPr>
-      <w:r>
-        <w:rPr>
-          <w:sz w:val="20"/>
-          <w:szCs w:val="20"/>
-        </w:rPr>
-        <w:t>Part B: Creating RGB arrays for Desired Images</w:t>
-      </w:r>
-    </w:p>
-    <w:p>
-      <w:pPr>
-        <w:pStyle w:val="ListParagraph"/>
-        <w:numPr>
-          <w:ilvl w:val="0"/>
-          <w:numId w:val="19"/>
-        </w:numPr>
-        <w:rPr>
-          <w:sz w:val="20"/>
-          <w:szCs w:val="20"/>
-        </w:rPr>
-      </w:pPr>
-      <w:r>
-        <w:rPr>
-          <w:sz w:val="20"/>
-          <w:szCs w:val="20"/>
-        </w:rPr>
-        <w:t>Write a program performing the following ste</w:t>
-      </w:r>
-      <w:bookmarkStart w:id="0" w:name="_GoBack"/>
-      <w:bookmarkEnd w:id="0"/>
-      <w:r>
-        <w:rPr>
-          <w:sz w:val="20"/>
-          <w:szCs w:val="20"/>
-        </w:rPr>
-        <w:t>ps.</w:t>
-      </w:r>
-    </w:p>
-    <w:p>
-      <w:pPr>
-        <w:pStyle w:val="ListParagraph"/>
-        <w:numPr>
-          <w:ilvl w:val="1"/>
-          <w:numId w:val="19"/>
-        </w:numPr>
-        <w:rPr>
-          <w:sz w:val="20"/>
-          <w:szCs w:val="20"/>
-        </w:rPr>
-      </w:pPr>
-      <w:r>
-        <w:rPr>
-          <w:sz w:val="20"/>
-          <w:szCs w:val="20"/>
-        </w:rPr>
-        <w:t xml:space="preserve">Create a 3-D array of </w:t>
-      </w:r>
-      <w:r>
-        <w:rPr>
-          <w:rFonts w:ascii="Consolas" w:hAnsi="Consolas" w:cs="Consolas"/>
-          <w:sz w:val="20"/>
-          <w:szCs w:val="20"/>
-        </w:rPr>
-        <w:t xml:space="preserve">int </w:t>
-      </w:r>
-      <w:r>
-        <w:rPr>
-          <w:sz w:val="20"/>
-          <w:szCs w:val="20"/>
-        </w:rPr>
-        <w:t xml:space="preserve">that when </w:t>
-      </w:r>
-      <w:r>
-        <w:rPr>
-          <w:sz w:val="20"/>
-          <w:szCs w:val="20"/>
-        </w:rPr>
-        <w:t xml:space="preserve">used with </w:t>
-      </w:r>
       <w:proofErr w:type="spellStart"/>
       <w:proofErr w:type="gramStart"/>
       <w:r>
         <w:rPr>
-          <w:rFonts w:ascii="Consolas" w:hAnsi="Consolas" w:cs="Consolas"/>
-          <w:sz w:val="18"/>
-          <w:szCs w:val="18"/>
+          <w:sz w:val="20"/>
+          <w:szCs w:val="20"/>
         </w:rPr>
         <w:t>showViewer</w:t>
       </w:r>
       <w:proofErr w:type="spellEnd"/>
       <w:r>
         <w:rPr>
-          <w:rFonts w:ascii="Consolas" w:hAnsi="Consolas" w:cs="Consolas"/>
-          <w:sz w:val="18"/>
-          <w:szCs w:val="18"/>
+          <w:sz w:val="20"/>
+          <w:szCs w:val="20"/>
         </w:rPr>
         <w:t>(</w:t>
       </w:r>
       <w:proofErr w:type="gramEnd"/>
       <w:r>
         <w:rPr>
-          <w:rFonts w:ascii="Consolas" w:hAnsi="Consolas" w:cs="Consolas"/>
-          <w:sz w:val="18"/>
-          <w:szCs w:val="18"/>
-        </w:rPr>
-        <w:t>int [ ][ ][ ],String)</w:t>
-      </w:r>
-      <w:r>
-        <w:rPr>
-          <w:sz w:val="20"/>
-          <w:szCs w:val="20"/>
-        </w:rPr>
-        <w:t xml:space="preserve">, the program shows a 64-pixel x 128-pixel all-white image. </w:t>
-      </w:r>
-    </w:p>
-    <w:p>
-      <w:pPr>
-        <w:pStyle w:val="ListParagraph"/>
-        <w:numPr>
-          <w:ilvl w:val="1"/>
-          <w:numId w:val="19"/>
-        </w:numPr>
-        <w:rPr>
-          <w:sz w:val="20"/>
-          <w:szCs w:val="20"/>
-        </w:rPr>
-      </w:pPr>
-      <w:r>
-        <w:rPr>
-          <w:sz w:val="20"/>
-          <w:szCs w:val="20"/>
-        </w:rPr>
-        <w:t xml:space="preserve">Show the image with </w:t>
+          <w:sz w:val="20"/>
+          <w:szCs w:val="20"/>
+        </w:rPr>
+        <w:t xml:space="preserve">int [][][] </w:t>
       </w:r>
       <w:proofErr w:type="spellStart"/>
       <w:r>
         <w:rPr>
-          <w:rFonts w:ascii="Consolas" w:hAnsi="Consolas" w:cs="Consolas"/>
-          <w:sz w:val="18"/>
-          <w:szCs w:val="18"/>
-        </w:rPr>
-        <w:t>showViewer</w:t>
+          <w:sz w:val="20"/>
+          <w:szCs w:val="20"/>
+        </w:rPr>
+        <w:t>rgb</w:t>
       </w:r>
       <w:proofErr w:type="spellEnd"/>
       <w:r>
         <w:rPr>
-          <w:rFonts w:ascii="Consolas" w:hAnsi="Consolas" w:cs="Consolas"/>
-          <w:sz w:val="18"/>
-          <w:szCs w:val="18"/>
-        </w:rPr>
-        <w:t>(int [ ][ ][ ],String)</w:t>
-      </w:r>
-    </w:p>
-    <w:p>
-      <w:pPr>
-        <w:ind w:left="1080"/>
-        <w:rPr>
-          <w:sz w:val="20"/>
-          <w:szCs w:val="20"/>
-        </w:rPr>
-      </w:pPr>
-      <w:r>
-        <w:rPr>
-          <w:sz w:val="20"/>
-          <w:szCs w:val="20"/>
-        </w:rPr>
-        <w:t>List your source code here.</w:t>
+          <w:sz w:val="20"/>
+          <w:szCs w:val="20"/>
+        </w:rPr>
+        <w:t>,</w:t>
+      </w:r>
+      <w:r>
+        <w:rPr>
+          <w:sz w:val="20"/>
+          <w:szCs w:val="20"/>
+        </w:rPr>
+        <w:t xml:space="preserve"> </w:t>
+      </w:r>
+      <w:r>
+        <w:rPr>
+          <w:sz w:val="20"/>
+          <w:szCs w:val="20"/>
+        </w:rPr>
+        <w:t>String title)</w:t>
       </w:r>
     </w:p>
     <w:p>
@@ -789,6 +912,59 @@
           <w:szCs w:val="20"/>
         </w:rPr>
       </w:pPr>
+      <w:proofErr w:type="spellStart"/>
+      <w:proofErr w:type="gramStart"/>
+      <w:r>
+        <w:rPr>
+          <w:sz w:val="20"/>
+          <w:szCs w:val="20"/>
+        </w:rPr>
+        <w:t>showViewer</w:t>
+      </w:r>
+      <w:proofErr w:type="spellEnd"/>
+      <w:r>
+        <w:rPr>
+          <w:sz w:val="20"/>
+          <w:szCs w:val="20"/>
+        </w:rPr>
+        <w:t>(</w:t>
+      </w:r>
+      <w:proofErr w:type="gramEnd"/>
+      <w:r>
+        <w:rPr>
+          <w:sz w:val="20"/>
+          <w:szCs w:val="20"/>
+        </w:rPr>
+        <w:t>int [][][] rgb1,</w:t>
+      </w:r>
+      <w:r>
+        <w:rPr>
+          <w:sz w:val="20"/>
+          <w:szCs w:val="20"/>
+        </w:rPr>
+        <w:t xml:space="preserve"> </w:t>
+      </w:r>
+      <w:r>
+        <w:rPr>
+          <w:sz w:val="20"/>
+          <w:szCs w:val="20"/>
+        </w:rPr>
+        <w:t>int [][][] rgb2,</w:t>
+      </w:r>
+      <w:r>
+        <w:rPr>
+          <w:sz w:val="20"/>
+          <w:szCs w:val="20"/>
+        </w:rPr>
+        <w:t xml:space="preserve"> </w:t>
+      </w:r>
+      <w:r>
+        <w:rPr>
+          <w:sz w:val="20"/>
+          <w:szCs w:val="20"/>
+        </w:rPr>
+        <w:t>String title)</w:t>
+      </w:r>
     </w:p>
     <w:p>
       <w:pPr>
@@ -805,6 +981,61 @@
           <w:szCs w:val="20"/>
         </w:rPr>
       </w:pPr>
+      <w:proofErr w:type="spellStart"/>
+      <w:proofErr w:type="gramStart"/>
+      <w:r>
+        <w:rPr>
+          <w:sz w:val="20"/>
+          <w:szCs w:val="20"/>
+        </w:rPr>
+        <w:t>showViewer</w:t>
+      </w:r>
+      <w:proofErr w:type="spellEnd"/>
+      <w:r>
+        <w:rPr>
+          <w:sz w:val="20"/>
+          <w:szCs w:val="20"/>
+        </w:rPr>
+        <w:t>(</w:t>
+      </w:r>
+      <w:proofErr w:type="gramEnd"/>
+      <w:r>
+        <w:rPr>
+          <w:sz w:val="20"/>
+          <w:szCs w:val="20"/>
+        </w:rPr>
+        <w:t xml:space="preserve">int [][][][] </w:t>
+      </w:r>
+      <w:proofErr w:type="spellStart"/>
+      <w:r>
+        <w:rPr>
+          <w:sz w:val="20"/>
+          <w:szCs w:val="20"/>
+        </w:rPr>
+        <w:t>rgbs</w:t>
+      </w:r>
+      <w:proofErr w:type="spellEnd"/>
+      <w:r>
+        <w:rPr>
+          <w:sz w:val="20"/>
+          <w:szCs w:val="20"/>
+        </w:rPr>
+        <w:t>,</w:t>
+      </w:r>
+      <w:r>
+        <w:rPr>
+          <w:sz w:val="20"/>
+          <w:szCs w:val="20"/>
+        </w:rPr>
+        <w:t xml:space="preserve"> </w:t>
+      </w:r>
+      <w:r>
+        <w:rPr>
+          <w:sz w:val="20"/>
+          <w:szCs w:val="20"/>
+        </w:rPr>
+        <w:t>String title)</w:t>
+      </w:r>
     </w:p>
     <w:p>
       <w:pPr>
@@ -824,6 +1055,57 @@
     </w:p>
     <w:p>
       <w:pPr>
+        <w:pStyle w:val="ListParagraph"/>
+        <w:numPr>
+          <w:ilvl w:val="0"/>
+          <w:numId w:val="17"/>
+        </w:numPr>
+        <w:rPr>
+          <w:sz w:val="20"/>
+          <w:szCs w:val="20"/>
+        </w:rPr>
+      </w:pPr>
+      <w:r>
+        <w:rPr>
+          <w:sz w:val="20"/>
+          <w:szCs w:val="20"/>
+        </w:rPr>
+        <w:t xml:space="preserve">Read the </w:t>
+      </w:r>
+      <w:r>
+        <w:rPr>
+          <w:sz w:val="20"/>
+          <w:szCs w:val="20"/>
+        </w:rPr>
+        <w:t xml:space="preserve">source code of </w:t>
+      </w:r>
+      <w:r>
+        <w:rPr>
+          <w:i/>
+          <w:iCs/>
+          <w:color w:val="0070C0"/>
+          <w:sz w:val="20"/>
+          <w:szCs w:val="20"/>
+        </w:rPr>
+        <w:t>Java101ImageUtilExample.java</w:t>
+      </w:r>
+      <w:r>
+        <w:rPr>
+          <w:sz w:val="20"/>
+          <w:szCs w:val="20"/>
+        </w:rPr>
+        <w:t xml:space="preserve"> and try executing the program. Briefly explain what the program does.</w:t>
+      </w:r>
+      <w:r>
+        <w:rPr>
+          <w:sz w:val="20"/>
+          <w:szCs w:val="20"/>
+        </w:rPr>
+        <w:t xml:space="preserve"> (** It is recommended NOT TO open big images. The program was not optimized in any ways. Try the program on some images with a few hundreds of pixels in their width/height)</w:t>
+      </w:r>
+    </w:p>
+    <w:p>
+      <w:pPr>
         <w:pBdr>
           <w:top w:val="single" w:sz="4" w:space="1" w:color="FF0000"/>
           <w:left w:val="single" w:sz="4" w:space="4" w:color="FF0000"/>
@@ -837,6 +1119,94 @@
           <w:szCs w:val="20"/>
         </w:rPr>
       </w:pPr>
+      <w:r>
+        <w:rPr>
+          <w:sz w:val="20"/>
+          <w:szCs w:val="20"/>
+        </w:rPr>
+        <w:t>The program opens an image and allows a user to do the following:</w:t>
+      </w:r>
+    </w:p>
+    <w:p>
+      <w:pPr>
+        <w:pStyle w:val="ListParagraph"/>
+        <w:numPr>
+          <w:ilvl w:val="0"/>
+          <w:numId w:val="21"/>
+        </w:numPr>
+        <w:pBdr>
+          <w:top w:val="single" w:sz="4" w:space="1" w:color="FF0000"/>
+          <w:left w:val="single" w:sz="4" w:space="4" w:color="FF0000"/>
+          <w:bottom w:val="single" w:sz="4" w:space="1" w:color="FF0000"/>
+          <w:right w:val="single" w:sz="4" w:space="4" w:color="FF0000"/>
+        </w:pBdr>
+        <w:shd w:val="clear" w:color="auto" w:fill="FFFF00"/>
+        <w:rPr>
+          <w:sz w:val="20"/>
+          <w:szCs w:val="20"/>
+        </w:rPr>
+      </w:pPr>
+      <w:r>
+        <w:rPr>
+          <w:sz w:val="20"/>
+          <w:szCs w:val="20"/>
+        </w:rPr>
+        <w:t>Display the image</w:t>
+      </w:r>
+    </w:p>
+    <w:p>
+      <w:pPr>
+        <w:pStyle w:val="ListParagraph"/>
+        <w:numPr>
+          <w:ilvl w:val="0"/>
+          <w:numId w:val="21"/>
+        </w:numPr>
+        <w:pBdr>
+          <w:top w:val="single" w:sz="4" w:space="1" w:color="FF0000"/>
+          <w:left w:val="single" w:sz="4" w:space="4" w:color="FF0000"/>
+          <w:bottom w:val="single" w:sz="4" w:space="1" w:color="FF0000"/>
+          <w:right w:val="single" w:sz="4" w:space="4" w:color="FF0000"/>
+        </w:pBdr>
+        <w:shd w:val="clear" w:color="auto" w:fill="FFFF00"/>
+        <w:rPr>
+          <w:sz w:val="20"/>
+          <w:szCs w:val="20"/>
+        </w:rPr>
+      </w:pPr>
+      <w:r>
+        <w:rPr>
+          <w:sz w:val="20"/>
+          <w:szCs w:val="20"/>
+        </w:rPr>
+        <w:t>Display the image + Display its 180-degree rotation</w:t>
+      </w:r>
+    </w:p>
+    <w:p>
+      <w:pPr>
+        <w:pStyle w:val="ListParagraph"/>
+        <w:numPr>
+          <w:ilvl w:val="0"/>
+          <w:numId w:val="21"/>
+        </w:numPr>
+        <w:pBdr>
+          <w:top w:val="single" w:sz="4" w:space="1" w:color="FF0000"/>
+          <w:left w:val="single" w:sz="4" w:space="4" w:color="FF0000"/>
+          <w:bottom w:val="single" w:sz="4" w:space="1" w:color="FF0000"/>
+          <w:right w:val="single" w:sz="4" w:space="4" w:color="FF0000"/>
+        </w:pBdr>
+        <w:shd w:val="clear" w:color="auto" w:fill="FFFF00"/>
+        <w:rPr>
+          <w:sz w:val="20"/>
+          <w:szCs w:val="20"/>
+        </w:rPr>
+      </w:pPr>
+      <w:r>
+        <w:rPr>
+          <w:sz w:val="20"/>
+          <w:szCs w:val="20"/>
+        </w:rPr>
+        <w:t>Display the image + Display its 180-degree rotation + Display a red patch</w:t>
+      </w:r>
     </w:p>
     <w:p>
       <w:pPr>
@@ -853,6 +1223,257 @@
           <w:szCs w:val="20"/>
         </w:rPr>
       </w:pPr>
+    </w:p>
+    <w:p>
+      <w:pPr>
+        <w:pBdr>
+          <w:top w:val="single" w:sz="4" w:space="1" w:color="FF0000"/>
+          <w:left w:val="single" w:sz="4" w:space="4" w:color="FF0000"/>
+          <w:bottom w:val="single" w:sz="4" w:space="1" w:color="FF0000"/>
+          <w:right w:val="single" w:sz="4" w:space="4" w:color="FF0000"/>
+        </w:pBdr>
+        <w:shd w:val="clear" w:color="auto" w:fill="FFFF00"/>
+        <w:ind w:left="360"/>
+        <w:rPr>
+          <w:sz w:val="20"/>
+          <w:szCs w:val="20"/>
+        </w:rPr>
+      </w:pPr>
+    </w:p>
+    <w:p>
+      <w:pPr>
+        <w:pStyle w:val="Heading2"/>
+        <w:pBdr>
+          <w:bottom w:val="single" w:sz="4" w:space="1" w:color="auto"/>
+        </w:pBdr>
+        <w:rPr>
+          <w:sz w:val="20"/>
+          <w:szCs w:val="20"/>
+        </w:rPr>
+      </w:pPr>
+      <w:r>
+        <w:rPr>
+          <w:sz w:val="20"/>
+          <w:szCs w:val="20"/>
+        </w:rPr>
+        <w:t>Part B: Creating RGB arrays for Desired Images</w:t>
+      </w:r>
+    </w:p>
+    <w:p>
+      <w:pPr>
+        <w:pStyle w:val="ListParagraph"/>
+        <w:numPr>
+          <w:ilvl w:val="0"/>
+          <w:numId w:val="19"/>
+        </w:numPr>
+        <w:rPr>
+          <w:sz w:val="20"/>
+          <w:szCs w:val="20"/>
+        </w:rPr>
+      </w:pPr>
+      <w:r>
+        <w:rPr>
+          <w:sz w:val="20"/>
+          <w:szCs w:val="20"/>
+        </w:rPr>
+        <w:t>Write a program performing the following steps.</w:t>
+      </w:r>
+    </w:p>
+    <w:p>
+      <w:pPr>
+        <w:pStyle w:val="ListParagraph"/>
+        <w:numPr>
+          <w:ilvl w:val="1"/>
+          <w:numId w:val="19"/>
+        </w:numPr>
+        <w:rPr>
+          <w:sz w:val="20"/>
+          <w:szCs w:val="20"/>
+        </w:rPr>
+      </w:pPr>
+      <w:r>
+        <w:rPr>
+          <w:sz w:val="20"/>
+          <w:szCs w:val="20"/>
+        </w:rPr>
+        <w:t xml:space="preserve">Create a 3-D array of </w:t>
+      </w:r>
+      <w:r>
+        <w:rPr>
+          <w:rFonts w:ascii="Consolas" w:hAnsi="Consolas" w:cs="Consolas"/>
+          <w:sz w:val="20"/>
+          <w:szCs w:val="20"/>
+        </w:rPr>
+        <w:t xml:space="preserve">int </w:t>
+      </w:r>
+      <w:r>
+        <w:rPr>
+          <w:sz w:val="20"/>
+          <w:szCs w:val="20"/>
+        </w:rPr>
+        <w:t xml:space="preserve">that when </w:t>
+      </w:r>
+      <w:r>
+        <w:rPr>
+          <w:sz w:val="20"/>
+          <w:szCs w:val="20"/>
+        </w:rPr>
+        <w:t xml:space="preserve">used with </w:t>
+      </w:r>
+      <w:proofErr w:type="spellStart"/>
+      <w:proofErr w:type="gramStart"/>
+      <w:r>
+        <w:rPr>
+          <w:rFonts w:ascii="Consolas" w:hAnsi="Consolas" w:cs="Consolas"/>
+          <w:sz w:val="18"/>
+          <w:szCs w:val="18"/>
+        </w:rPr>
+        <w:t>showViewer</w:t>
+      </w:r>
+      <w:proofErr w:type="spellEnd"/>
+      <w:r>
+        <w:rPr>
+          <w:rFonts w:ascii="Consolas" w:hAnsi="Consolas" w:cs="Consolas"/>
+          <w:sz w:val="18"/>
+          <w:szCs w:val="18"/>
+        </w:rPr>
+        <w:t>(</w:t>
+      </w:r>
+      <w:proofErr w:type="gramEnd"/>
+      <w:r>
+        <w:rPr>
+          <w:rFonts w:ascii="Consolas" w:hAnsi="Consolas" w:cs="Consolas"/>
+          <w:sz w:val="18"/>
+          <w:szCs w:val="18"/>
+        </w:rPr>
+        <w:t>int [ ][ ][ ],String)</w:t>
+      </w:r>
+      <w:r>
+        <w:rPr>
+          <w:sz w:val="20"/>
+          <w:szCs w:val="20"/>
+        </w:rPr>
+        <w:t xml:space="preserve">, the program shows a 64-pixel x 128-pixel all-white image. </w:t>
+      </w:r>
+    </w:p>
+    <w:p>
+      <w:pPr>
+        <w:pStyle w:val="ListParagraph"/>
+        <w:numPr>
+          <w:ilvl w:val="1"/>
+          <w:numId w:val="19"/>
+        </w:numPr>
+        <w:rPr>
+          <w:sz w:val="20"/>
+          <w:szCs w:val="20"/>
+        </w:rPr>
+      </w:pPr>
+      <w:r>
+        <w:rPr>
+          <w:sz w:val="20"/>
+          <w:szCs w:val="20"/>
+        </w:rPr>
+        <w:t xml:space="preserve">Show the image with </w:t>
+      </w:r>
+      <w:proofErr w:type="spellStart"/>
+      <w:r>
+        <w:rPr>
+          <w:rFonts w:ascii="Consolas" w:hAnsi="Consolas" w:cs="Consolas"/>
+          <w:sz w:val="18"/>
+          <w:szCs w:val="18"/>
+        </w:rPr>
+        <w:t>showViewer</w:t>
+      </w:r>
+      <w:proofErr w:type="spellEnd"/>
+      <w:r>
+        <w:rPr>
+          <w:rFonts w:ascii="Consolas" w:hAnsi="Consolas" w:cs="Consolas"/>
+          <w:sz w:val="18"/>
+          <w:szCs w:val="18"/>
+        </w:rPr>
+        <w:t>(int [ ][ ][ ],String)</w:t>
+      </w:r>
+    </w:p>
+    <w:p>
+      <w:pPr>
+        <w:ind w:left="1080"/>
+        <w:rPr>
+          <w:sz w:val="20"/>
+          <w:szCs w:val="20"/>
+        </w:rPr>
+      </w:pPr>
+      <w:r>
+        <w:rPr>
+          <w:sz w:val="20"/>
+          <w:szCs w:val="20"/>
+        </w:rPr>
+        <w:t>List your source code here.</w:t>
+      </w:r>
+    </w:p>
+    <w:p>
+      <w:pPr>
+        <w:pBdr>
+          <w:top w:val="single" w:sz="4" w:space="1" w:color="FF0000"/>
+          <w:left w:val="single" w:sz="4" w:space="4" w:color="FF0000"/>
+          <w:bottom w:val="single" w:sz="4" w:space="1" w:color="FF0000"/>
+          <w:right w:val="single" w:sz="4" w:space="4" w:color="FF0000"/>
+        </w:pBdr>
+        <w:shd w:val="clear" w:color="auto" w:fill="FFFF00"/>
+        <w:ind w:left="360"/>
+        <w:rPr>
+          <w:sz w:val="20"/>
+          <w:szCs w:val="20"/>
+        </w:rPr>
+      </w:pPr>
+      <w:r>
+        <w:rPr>
+          <w:noProof/>
+          <w:sz w:val="20"/>
+          <w:szCs w:val="20"/>
+        </w:rPr>
+        <w:lastRenderedPageBreak/>
+        <w:drawing>
+          <wp:inline distT="0" distB="0" distL="0" distR="0" wp14:anchorId="0D29D334" wp14:editId="74A3109D">
+            <wp:extent cx="5670686" cy="3169162"/>
+            <wp:effectExtent l="0" t="0" r="0" b="6350"/>
+            <wp:docPr id="13" name="Picture 13" descr="A screen shot of a smart phone&#10;&#10;Description automatically generated"/>
+            <wp:cNvGraphicFramePr>
+              <a:graphicFrameLocks xmlns:a="http://schemas.openxmlformats.org/drawingml/2006/main" noChangeAspect="1"/>
+            </wp:cNvGraphicFramePr>
+            <a:graphic xmlns:a="http://schemas.openxmlformats.org/drawingml/2006/main">
+              <a:graphicData uri="http://schemas.openxmlformats.org/drawingml/2006/picture">
+                <pic:pic xmlns:pic="http://schemas.openxmlformats.org/drawingml/2006/picture">
+                  <pic:nvPicPr>
+                    <pic:cNvPr id="13" name="Screen Shot 2020-03-31 at 16.35.19.png"/>
+                    <pic:cNvPicPr/>
+                  </pic:nvPicPr>
+                  <pic:blipFill>
+                    <a:blip r:embed="rId11">
+                      <a:extLst>
+                        <a:ext uri="{28A0092B-C50C-407E-A947-70E740481C1C}">
+                          <a14:useLocalDpi xmlns:a14="http://schemas.microsoft.com/office/drawing/2010/main" val="0"/>
+                        </a:ext>
+                      </a:extLst>
+                    </a:blip>
+                    <a:stretch>
+                      <a:fillRect/>
+                    </a:stretch>
+                  </pic:blipFill>
+                  <pic:spPr>
+                    <a:xfrm>
+                      <a:off x="0" y="0"/>
+                      <a:ext cx="5690458" cy="3180212"/>
+                    </a:xfrm>
+                    <a:prstGeom prst="rect">
+                      <a:avLst/>
+                    </a:prstGeom>
+                  </pic:spPr>
+                </pic:pic>
+              </a:graphicData>
+            </a:graphic>
+          </wp:inline>
+        </w:drawing>
+      </w:r>
     </w:p>
     <w:p>
       <w:pPr>
@@ -1753,6 +2374,55 @@
           <w:szCs w:val="20"/>
         </w:rPr>
       </w:pPr>
+      <w:r>
+        <w:rPr>
+          <w:noProof/>
+          <w:sz w:val="20"/>
+          <w:szCs w:val="20"/>
+        </w:rPr>
+        <w:lastRenderedPageBreak/>
+        <w:drawing>
+          <wp:inline distT="0" distB="0" distL="0" distR="0" wp14:anchorId="5F87291E" wp14:editId="0CC905B3">
+            <wp:extent cx="5673824" cy="7277735"/>
+            <wp:effectExtent l="0" t="0" r="3175" b="0"/>
+            <wp:docPr id="15" name="Picture 15" descr="A screenshot of a cell phone&#10;&#10;Description automatically generated"/>
+            <wp:cNvGraphicFramePr>
+              <a:graphicFrameLocks xmlns:a="http://schemas.openxmlformats.org/drawingml/2006/main" noChangeAspect="1"/>
+            </wp:cNvGraphicFramePr>
+            <a:graphic xmlns:a="http://schemas.openxmlformats.org/drawingml/2006/main">
+              <a:graphicData uri="http://schemas.openxmlformats.org/drawingml/2006/picture">
+                <pic:pic xmlns:pic="http://schemas.openxmlformats.org/drawingml/2006/picture">
+                  <pic:nvPicPr>
+                    <pic:cNvPr id="15" name="Screen Shot 2020-03-31 at 16.47.51.png"/>
+                    <pic:cNvPicPr/>
+                  </pic:nvPicPr>
+                  <pic:blipFill>
+                    <a:blip r:embed="rId12" cstate="print">
+                      <a:extLst>
+                        <a:ext uri="{28A0092B-C50C-407E-A947-70E740481C1C}">
+                          <a14:useLocalDpi xmlns:a14="http://schemas.microsoft.com/office/drawing/2010/main" val="0"/>
+                        </a:ext>
+                      </a:extLst>
+                    </a:blip>
+                    <a:stretch>
+                      <a:fillRect/>
+                    </a:stretch>
+                  </pic:blipFill>
+                  <pic:spPr>
+                    <a:xfrm>
+                      <a:off x="0" y="0"/>
+                      <a:ext cx="5675852" cy="7280336"/>
+                    </a:xfrm>
+                    <a:prstGeom prst="rect">
+                      <a:avLst/>
+                    </a:prstGeom>
+                  </pic:spPr>
+                </pic:pic>
+              </a:graphicData>
+            </a:graphic>
+          </wp:inline>
+        </w:drawing>
+      </w:r>
     </w:p>
     <w:p>
       <w:pPr>
@@ -1785,6 +2455,55 @@
           <w:szCs w:val="20"/>
         </w:rPr>
       </w:pPr>
+      <w:r>
+        <w:rPr>
+          <w:noProof/>
+          <w:sz w:val="20"/>
+          <w:szCs w:val="20"/>
+        </w:rPr>
+        <w:lastRenderedPageBreak/>
+        <w:drawing>
+          <wp:inline distT="0" distB="0" distL="0" distR="0" wp14:anchorId="09614B3A" wp14:editId="5CC048E8">
+            <wp:extent cx="5724939" cy="1629406"/>
+            <wp:effectExtent l="0" t="0" r="3175" b="0"/>
+            <wp:docPr id="16" name="Picture 16" descr="A picture containing drawing&#10;&#10;Description automatically generated"/>
+            <wp:cNvGraphicFramePr>
+              <a:graphicFrameLocks xmlns:a="http://schemas.openxmlformats.org/drawingml/2006/main" noChangeAspect="1"/>
+            </wp:cNvGraphicFramePr>
+            <a:graphic xmlns:a="http://schemas.openxmlformats.org/drawingml/2006/main">
+              <a:graphicData uri="http://schemas.openxmlformats.org/drawingml/2006/picture">
+                <pic:pic xmlns:pic="http://schemas.openxmlformats.org/drawingml/2006/picture">
+                  <pic:nvPicPr>
+                    <pic:cNvPr id="16" name="Screen Shot 2020-03-31 at 16.49.08.png"/>
+                    <pic:cNvPicPr/>
+                  </pic:nvPicPr>
+                  <pic:blipFill>
+                    <a:blip r:embed="rId13">
+                      <a:extLst>
+                        <a:ext uri="{28A0092B-C50C-407E-A947-70E740481C1C}">
+                          <a14:useLocalDpi xmlns:a14="http://schemas.microsoft.com/office/drawing/2010/main" val="0"/>
+                        </a:ext>
+                      </a:extLst>
+                    </a:blip>
+                    <a:stretch>
+                      <a:fillRect/>
+                    </a:stretch>
+                  </pic:blipFill>
+                  <pic:spPr>
+                    <a:xfrm>
+                      <a:off x="0" y="0"/>
+                      <a:ext cx="5754721" cy="1637882"/>
+                    </a:xfrm>
+                    <a:prstGeom prst="rect">
+                      <a:avLst/>
+                    </a:prstGeom>
+                  </pic:spPr>
+                </pic:pic>
+              </a:graphicData>
+            </a:graphic>
+          </wp:inline>
+        </w:drawing>
+      </w:r>
     </w:p>
     <w:p>
       <w:pPr>
@@ -1834,7 +2553,6 @@
           <w:sz w:val="20"/>
           <w:szCs w:val="20"/>
         </w:rPr>
-        <w:lastRenderedPageBreak/>
         <w:t>Part C: Image Manipulation</w:t>
       </w:r>
     </w:p>
@@ -2006,10 +2724,10 @@
             <v:path o:extrusionok="f" gradientshapeok="t" o:connecttype="rect"/>
             <o:lock v:ext="edit" aspectratio="t"/>
           </v:shapetype>
-          <v:shape id="_x0000_i1025" type="#_x0000_t75" alt="" style="width:208.05pt;height:148.3pt;mso-width-percent:0;mso-height-percent:0;mso-width-percent:0;mso-height-percent:0" o:ole="">
-            <v:imagedata r:id="rId8" o:title=""/>
+          <v:shape id="_x0000_i1025" type="#_x0000_t75" alt="" style="width:208.05pt;height:148pt;mso-width-percent:0;mso-height-percent:0;mso-width-percent:0;mso-height-percent:0" o:ole="">
+            <v:imagedata r:id="rId14" o:title=""/>
           </v:shape>
-          <o:OLEObject Type="Embed" ProgID="Photoshop.Image.10" ShapeID="_x0000_i1025" DrawAspect="Content" ObjectID="_1647013978" r:id="rId9"/>
+          <o:OLEObject Type="Embed" ProgID="Photoshop.Image.10" ShapeID="_x0000_i1025" DrawAspect="Content" ObjectID="_1647190956" r:id="rId15"/>
         </w:object>
       </w:r>
     </w:p>
@@ -2090,6 +2808,55 @@
           <w:szCs w:val="20"/>
         </w:rPr>
       </w:pPr>
+      <w:r>
+        <w:rPr>
+          <w:noProof/>
+          <w:sz w:val="20"/>
+          <w:szCs w:val="20"/>
+        </w:rPr>
+        <w:lastRenderedPageBreak/>
+        <w:drawing>
+          <wp:inline distT="0" distB="0" distL="0" distR="0" wp14:anchorId="2A388B21" wp14:editId="0BC0FA71">
+            <wp:extent cx="5605670" cy="4185687"/>
+            <wp:effectExtent l="0" t="0" r="0" b="5715"/>
+            <wp:docPr id="17" name="Picture 17" descr="A screenshot of a cell phone&#10;&#10;Description automatically generated"/>
+            <wp:cNvGraphicFramePr>
+              <a:graphicFrameLocks xmlns:a="http://schemas.openxmlformats.org/drawingml/2006/main" noChangeAspect="1"/>
+            </wp:cNvGraphicFramePr>
+            <a:graphic xmlns:a="http://schemas.openxmlformats.org/drawingml/2006/main">
+              <a:graphicData uri="http://schemas.openxmlformats.org/drawingml/2006/picture">
+                <pic:pic xmlns:pic="http://schemas.openxmlformats.org/drawingml/2006/picture">
+                  <pic:nvPicPr>
+                    <pic:cNvPr id="17" name="Screen Shot 2020-03-31 at 20.16.16.png"/>
+                    <pic:cNvPicPr/>
+                  </pic:nvPicPr>
+                  <pic:blipFill>
+                    <a:blip r:embed="rId16">
+                      <a:extLst>
+                        <a:ext uri="{28A0092B-C50C-407E-A947-70E740481C1C}">
+                          <a14:useLocalDpi xmlns:a14="http://schemas.microsoft.com/office/drawing/2010/main" val="0"/>
+                        </a:ext>
+                      </a:extLst>
+                    </a:blip>
+                    <a:stretch>
+                      <a:fillRect/>
+                    </a:stretch>
+                  </pic:blipFill>
+                  <pic:spPr>
+                    <a:xfrm>
+                      <a:off x="0" y="0"/>
+                      <a:ext cx="5612296" cy="4190634"/>
+                    </a:xfrm>
+                    <a:prstGeom prst="rect">
+                      <a:avLst/>
+                    </a:prstGeom>
+                  </pic:spPr>
+                </pic:pic>
+              </a:graphicData>
+            </a:graphic>
+          </wp:inline>
+        </w:drawing>
+      </w:r>
     </w:p>
     <w:p>
       <w:pPr>
@@ -2209,7 +2976,7 @@
         </w:rPr>
         <w:t xml:space="preserve">Submit this worksheet (by only one member of the group) via </w:t>
       </w:r>
-      <w:hyperlink r:id="rId10" w:history="1">
+      <w:hyperlink r:id="rId17" w:history="1">
         <w:r>
           <w:rPr>
             <w:rStyle w:val="Hyperlink"/>
@@ -2267,7 +3034,7 @@
       </w:r>
     </w:p>
     <w:sectPr>
-      <w:headerReference w:type="default" r:id="rId11"/>
+      <w:headerReference w:type="default" r:id="rId18"/>
       <w:pgSz w:w="12240" w:h="15840"/>
       <w:pgMar w:top="1440" w:right="1440" w:bottom="1440" w:left="1440" w:header="708" w:footer="708" w:gutter="0"/>
       <w:cols w:space="708"/>
@@ -4225,6 +4992,95 @@
     </w:lvl>
   </w:abstractNum>
   <w:abstractNum w:abstractNumId="19" w15:restartNumberingAfterBreak="0">
+    <w:nsid w:val="716635C8"/>
+    <w:multiLevelType w:val="hybridMultilevel"/>
+    <w:tmpl w:val="1912493E"/>
+    <w:lvl w:ilvl="0" w:tplc="6BC03DCC">
+      <w:start w:val="1"/>
+      <w:numFmt w:val="lowerRoman"/>
+      <w:lvlText w:val="%1)"/>
+      <w:lvlJc w:val="left"/>
+      <w:pPr>
+        <w:ind w:left="1080" w:hanging="720"/>
+      </w:pPr>
+      <w:rPr>
+        <w:rFonts w:hint="default"/>
+      </w:rPr>
+    </w:lvl>
+    <w:lvl w:ilvl="1" w:tplc="04090019" w:tentative="1">
+      <w:start w:val="1"/>
+      <w:numFmt w:val="lowerLetter"/>
+      <w:lvlText w:val="%2."/>
+      <w:lvlJc w:val="left"/>
+      <w:pPr>
+        <w:ind w:left="1440" w:hanging="360"/>
+      </w:pPr>
+    </w:lvl>
+    <w:lvl w:ilvl="2" w:tplc="0409001B" w:tentative="1">
+      <w:start w:val="1"/>
+      <w:numFmt w:val="lowerRoman"/>
+      <w:lvlText w:val="%3."/>
+      <w:lvlJc w:val="right"/>
+      <w:pPr>
+        <w:ind w:left="2160" w:hanging="180"/>
+      </w:pPr>
+    </w:lvl>
+    <w:lvl w:ilvl="3" w:tplc="0409000F" w:tentative="1">
+      <w:start w:val="1"/>
+      <w:numFmt w:val="decimal"/>
+      <w:lvlText w:val="%4."/>
+      <w:lvlJc w:val="left"/>
+      <w:pPr>
+        <w:ind w:left="2880" w:hanging="360"/>
+      </w:pPr>
+    </w:lvl>
+    <w:lvl w:ilvl="4" w:tplc="04090019" w:tentative="1">
+      <w:start w:val="1"/>
+      <w:numFmt w:val="lowerLetter"/>
+      <w:lvlText w:val="%5."/>
+      <w:lvlJc w:val="left"/>
+      <w:pPr>
+        <w:ind w:left="3600" w:hanging="360"/>
+      </w:pPr>
+    </w:lvl>
+    <w:lvl w:ilvl="5" w:tplc="0409001B" w:tentative="1">
+      <w:start w:val="1"/>
+      <w:numFmt w:val="lowerRoman"/>
+      <w:lvlText w:val="%6."/>
+      <w:lvlJc w:val="right"/>
+      <w:pPr>
+        <w:ind w:left="4320" w:hanging="180"/>
+      </w:pPr>
+    </w:lvl>
+    <w:lvl w:ilvl="6" w:tplc="0409000F" w:tentative="1">
+      <w:start w:val="1"/>
+      <w:numFmt w:val="decimal"/>
+      <w:lvlText w:val="%7."/>
+      <w:lvlJc w:val="left"/>
+      <w:pPr>
+        <w:ind w:left="5040" w:hanging="360"/>
+      </w:pPr>
+    </w:lvl>
+    <w:lvl w:ilvl="7" w:tplc="04090019" w:tentative="1">
+      <w:start w:val="1"/>
+      <w:numFmt w:val="lowerLetter"/>
+      <w:lvlText w:val="%8."/>
+      <w:lvlJc w:val="left"/>
+      <w:pPr>
+        <w:ind w:left="5760" w:hanging="360"/>
+      </w:pPr>
+    </w:lvl>
+    <w:lvl w:ilvl="8" w:tplc="0409001B" w:tentative="1">
+      <w:start w:val="1"/>
+      <w:numFmt w:val="lowerRoman"/>
+      <w:lvlText w:val="%9."/>
+      <w:lvlJc w:val="right"/>
+      <w:pPr>
+        <w:ind w:left="6480" w:hanging="180"/>
+      </w:pPr>
+    </w:lvl>
+  </w:abstractNum>
+  <w:abstractNum w:abstractNumId="20" w15:restartNumberingAfterBreak="0">
     <w:nsid w:val="7CF92C61"/>
     <w:multiLevelType w:val="hybridMultilevel"/>
     <w:tmpl w:val="120243B8"/>
@@ -4320,7 +5176,7 @@
     <w:abstractNumId w:val="11"/>
   </w:num>
   <w:num w:numId="4">
-    <w:abstractNumId w:val="19"/>
+    <w:abstractNumId w:val="20"/>
   </w:num>
   <w:num w:numId="5">
     <w:abstractNumId w:val="6"/>
@@ -4369,6 +5225,9 @@
   </w:num>
   <w:num w:numId="20">
     <w:abstractNumId w:val="9"/>
+  </w:num>
+  <w:num w:numId="21">
+    <w:abstractNumId w:val="19"/>
   </w:num>
 </w:numbering>
 </file>
@@ -4545,7 +5404,7 @@
     <w:lsdException w:name="Table Web 2" w:semiHidden="1" w:unhideWhenUsed="1"/>
     <w:lsdException w:name="Table Web 3" w:semiHidden="1" w:unhideWhenUsed="1"/>
     <w:lsdException w:name="Balloon Text" w:semiHidden="1" w:unhideWhenUsed="1"/>
-    <w:lsdException w:name="Table Grid" w:semiHidden="1" w:uiPriority="59" w:unhideWhenUsed="1"/>
+    <w:lsdException w:name="Table Grid" w:uiPriority="59"/>
     <w:lsdException w:name="Table Theme" w:semiHidden="1" w:unhideWhenUsed="1"/>
     <w:lsdException w:name="Placeholder Text" w:semiHidden="1"/>
     <w:lsdException w:name="No Spacing" w:uiPriority="1" w:qFormat="1"/>
@@ -5213,6 +6072,18 @@
       <w:szCs w:val="24"/>
     </w:rPr>
   </w:style>
+  <w:style w:type="character" w:styleId="FollowedHyperlink">
+    <w:name w:val="FollowedHyperlink"/>
+    <w:basedOn w:val="DefaultParagraphFont"/>
+    <w:uiPriority w:val="99"/>
+    <w:semiHidden/>
+    <w:unhideWhenUsed/>
+    <w:rsid w:val="00E35FCB"/>
+    <w:rPr>
+      <w:color w:val="800080" w:themeColor="followedHyperlink"/>
+      <w:u w:val="single"/>
+    </w:rPr>
+  </w:style>
 </w:styles>
 </file>
 

</xml_diff>